<commit_message>
Add headers and footers to writeup
</commit_message>
<xml_diff>
--- a/The Computing Practial Project.docx
+++ b/The Computing Practial Project.docx
@@ -6,33 +6,30 @@
       <w:pPr>
         <w:pStyle w:val="Normal"/>
         <w:jc w:val="center"/>
+        <w:rPr/>
+      </w:pPr>
+      <w:r>
         <w:rPr>
           <w:sz w:val="36"/>
           <w:u w:val="single"/>
-        </w:rPr>
-      </w:pPr>
-      <w:r>
+          <w:lang w:val="en-GB"/>
+        </w:rPr>
+        <w:t>The Computing Practical Project</w:t>
+      </w:r>
+    </w:p>
+    <w:p>
+      <w:pPr>
+        <w:pStyle w:val="Normal"/>
+        <w:jc w:val="center"/>
         <w:rPr>
           <w:sz w:val="36"/>
           <w:u w:val="single"/>
-          <w:lang w:val="en-GB"/>
-        </w:rPr>
-        <w:t>The Computing Practial Project</w:t>
-      </w:r>
-    </w:p>
-    <w:p>
-      <w:pPr>
-        <w:pStyle w:val="Normal"/>
-        <w:jc w:val="center"/>
+        </w:rPr>
+      </w:pPr>
+      <w:r>
         <w:rPr>
           <w:sz w:val="36"/>
           <w:u w:val="single"/>
-        </w:rPr>
-      </w:pPr>
-      <w:r>
-        <w:rPr>
-          <w:sz w:val="36"/>
-          <w:u w:val="single"/>
           <w:lang w:val="en-GB"/>
         </w:rPr>
         <w:t>School Timetabler</w:t>
@@ -75,15 +72,13 @@
     <w:p>
       <w:pPr>
         <w:pStyle w:val="Normal"/>
-        <w:rPr>
-          <w:lang w:val="en-GB"/>
-        </w:rPr>
-      </w:pPr>
-      <w:r>
-        <w:rPr>
-          <w:lang w:val="en-GB"/>
-        </w:rPr>
-        <w:t>My client for my timetable is Mrs Lansdown, Head of Sixth Form at Hitchin Boys’ School and constructs timetables for the whole school.. Hitchin Boys’ School is a secondary educational establishment with a sixth form which is part of the Hitchin Sixth Form consortium with Hitchin Girls’ School and The Priory School. The school provides a secondary level education with the aim to carry out GCSEs, followed by further education towards AS and A2 exams. This is given by well trained staff with the use of projectors, interactive whiteboards and textbooks. Currently, I am studying form A2 at Hitchin Boys’ School sixth form and Mrs Lansdown is the head of the sixth form.</w:t>
+        <w:rPr/>
+      </w:pPr>
+      <w:r>
+        <w:rPr>
+          <w:lang w:val="en-GB"/>
+        </w:rPr>
+        <w:t>My client for my timetable is Mrs Lansdown, Head of Sixth Form at Hitchin Boys’ School and constructs timetables for the whole school. Hitchin Boys’ School is a secondary educational establishment with a sixth form which is part of the Hitchin Sixth Form consortium with Hitchin Girls’ School and The Priory School. The school provides a secondary level education with the aim to carry out GCSEs, followed by further education towards AS and A2 exams. This is given by well trained staff with the use of projectors, interactive whiteboards and textbooks. Currently, I am studying form A2 at Hitchin Boys’ School sixth form and Mrs Lansdown is the head of the sixth form.</w:t>
       </w:r>
     </w:p>
     <w:p>
@@ -152,6 +147,20 @@
           <w:lang w:val="en-GB"/>
         </w:rPr>
         <w:t>Mrs Lansdown will be the immediate user of the system, but the system will be designed to allow for fast tutoring in the usage of the system, to allow all following heads of sixth form to continue to use the system.</w:t>
+      </w:r>
+    </w:p>
+    <w:p>
+      <w:pPr>
+        <w:pStyle w:val="Normal"/>
+        <w:rPr>
+          <w:sz w:val="28"/>
+          <w:szCs w:val="28"/>
+          <w:u w:val="single"/>
+          <w:lang w:val="en-GB"/>
+        </w:rPr>
+      </w:pPr>
+      <w:r>
+        <w:rPr/>
       </w:r>
     </w:p>
     <w:p>
@@ -235,32 +244,76 @@
     <w:p>
       <w:pPr>
         <w:pStyle w:val="Normal"/>
+        <w:rPr/>
+      </w:pPr>
+      <w:r>
         <w:rPr>
           <w:sz w:val="22"/>
           <w:szCs w:val="22"/>
           <w:u w:val="none"/>
           <w:lang w:val="en-GB"/>
         </w:rPr>
-      </w:pPr>
-      <w:r>
+        <w:t xml:space="preserve">The current system utilises a Microsoft SQL server to store all data for use within the system, which is updated using the interface provided by the system. Since the database requires a non-free licence to access, the source of the data for the new system will have to different to the current system. In order to make the data entry as easy as possible, the data about the staff, subjects, classes and map of the school will all be in the CSV format, each will be their own file. This allows the user to use an external program like Microsoft Office Excel to populate the files. A configuration file will be used to specify information about the data files, such as their locations and file types, which will be in the YAML format as it is easy to modify and process. The staff, subject and class data will be dynamic as it has to be updated at runtime and as the school changes throughout the program's life cycle. The map will be treated as static data, because the layout of the school will vary rarely. Also, the configuration file will be treated as static data as it will only be modified when the data about the school has been heavily modified. </w:t>
+      </w:r>
+    </w:p>
+    <w:p>
+      <w:pPr>
+        <w:pStyle w:val="Normal"/>
         <w:rPr>
           <w:sz w:val="22"/>
           <w:szCs w:val="22"/>
           <w:u w:val="none"/>
           <w:lang w:val="en-GB"/>
         </w:rPr>
-        <w:t xml:space="preserve">The current system utilises a Microsoft SQL server to store all data for use within the system, which is updated using the interface provided by the system. Since the database requires a non-free licence to access, the source of the data for the new system will have to different to the current system. In order to make the data entry as easy as possible, the data about the staff, subjects, classes and map of the school will all be in the CSV format, each will be their own file. This allows the user to use an external program like Microsoft Office Excel to populate the files. A configuration file will be used to specify information about the data files, such as their locations and file types, which will be in the YAML format as it is easy to modify and process. The staff, subject and class data will be dynamic as it has to be updated at runtime and as the school changes through out the program's life cycle. The map will be treated as static data, because the layout of the school will vary rarely. Also, the configuration file will be treated as static data as it will only be modified when the data about the school has been heavily modified. </w:t>
-      </w:r>
-    </w:p>
-    <w:p>
-      <w:pPr>
-        <w:pStyle w:val="Normal"/>
+      </w:pPr>
+      <w:r>
         <w:rPr>
           <w:sz w:val="22"/>
           <w:szCs w:val="22"/>
           <w:u w:val="none"/>
           <w:lang w:val="en-GB"/>
         </w:rPr>
+        <w:t>TODO: output data and possible CSV export from SIMS</w:t>
+      </w:r>
+    </w:p>
+    <w:p>
+      <w:pPr>
+        <w:pStyle w:val="Normal"/>
+        <w:rPr>
+          <w:sz w:val="28"/>
+          <w:szCs w:val="28"/>
+          <w:u w:val="single"/>
+          <w:lang w:val="en-GB"/>
+        </w:rPr>
+      </w:pPr>
+      <w:r>
+        <w:rPr/>
+      </w:r>
+    </w:p>
+    <w:p>
+      <w:pPr>
+        <w:pStyle w:val="Normal"/>
+        <w:rPr>
+          <w:sz w:val="28"/>
+          <w:szCs w:val="28"/>
+          <w:u w:val="single"/>
+          <w:lang w:val="en-GB"/>
+        </w:rPr>
+      </w:pPr>
+      <w:r>
+        <w:rPr>
+          <w:sz w:val="28"/>
+          <w:szCs w:val="28"/>
+          <w:u w:val="single"/>
+          <w:lang w:val="en-GB"/>
+        </w:rPr>
+        <w:t>Data Volumes</w:t>
+      </w:r>
+    </w:p>
+    <w:p>
+      <w:pPr>
+        <w:pStyle w:val="Normal"/>
+        <w:rPr/>
       </w:pPr>
       <w:r>
         <w:rPr>
@@ -269,27 +322,7 @@
           <w:u w:val="none"/>
           <w:lang w:val="en-GB"/>
         </w:rPr>
-        <w:t>TODO: output data and possible CSV export from SIMS</w:t>
-      </w:r>
-    </w:p>
-    <w:p>
-      <w:pPr>
-        <w:pStyle w:val="Normal"/>
-        <w:rPr>
-          <w:sz w:val="28"/>
-          <w:szCs w:val="28"/>
-          <w:u w:val="single"/>
-          <w:lang w:val="en-GB"/>
-        </w:rPr>
-      </w:pPr>
-      <w:r>
-        <w:rPr>
-          <w:sz w:val="28"/>
-          <w:szCs w:val="28"/>
-          <w:u w:val="single"/>
-          <w:lang w:val="en-GB"/>
-        </w:rPr>
-        <w:t>Data Volumes</w:t>
+        <w:t>The volume of data to process will be large, as the school teaches many subjects, has a vast array of members of staff and individual classes, but this data will all be text data which is small and can be efficiently compressed. The is data will only have to accessed and processed roughly once per academic year, as the school will only need to generate timetables at the beginning of an academic year, and will only be accessed by one member of staff.</w:t>
       </w:r>
     </w:p>
     <w:p>
@@ -309,64 +342,7 @@
           <w:u w:val="none"/>
           <w:lang w:val="en-GB"/>
         </w:rPr>
-        <w:t>The volume of data to process will be large, as the school teaches many subjects, has a vast array of members of staff and a large number of individual classes, but this data will all be text data which is small and can be efficently compressed. The is data will only have to accessed and processed roughly once per academic year, as the school will only need to generate timetables at the beginning of an academic year, and will only be accessed by one member of staff.</w:t>
-      </w:r>
-    </w:p>
-    <w:p>
-      <w:pPr>
-        <w:pStyle w:val="Normal"/>
-        <w:rPr>
-          <w:sz w:val="28"/>
-          <w:szCs w:val="28"/>
-          <w:u w:val="single"/>
-          <w:lang w:val="en-GB"/>
-        </w:rPr>
-      </w:pPr>
-      <w:r>
-        <w:rPr>
-          <w:sz w:val="28"/>
-          <w:szCs w:val="28"/>
-          <w:u w:val="single"/>
-          <w:lang w:val="en-GB"/>
-        </w:rPr>
-      </w:r>
-    </w:p>
-    <w:p>
-      <w:pPr>
-        <w:pStyle w:val="Normal"/>
-        <w:rPr>
-          <w:sz w:val="28"/>
-          <w:szCs w:val="28"/>
-          <w:u w:val="single"/>
-          <w:lang w:val="en-GB"/>
-        </w:rPr>
-      </w:pPr>
-      <w:r>
-        <w:rPr>
-          <w:sz w:val="28"/>
-          <w:szCs w:val="28"/>
-          <w:u w:val="single"/>
-          <w:lang w:val="en-GB"/>
-        </w:rPr>
-      </w:r>
-    </w:p>
-    <w:p>
-      <w:pPr>
-        <w:pStyle w:val="Normal"/>
-        <w:rPr>
-          <w:sz w:val="28"/>
-          <w:szCs w:val="28"/>
-          <w:u w:val="single"/>
-          <w:lang w:val="en-GB"/>
-        </w:rPr>
-      </w:pPr>
-      <w:r>
-        <w:rPr>
-          <w:sz w:val="28"/>
-          <w:szCs w:val="28"/>
-          <w:u w:val="single"/>
-          <w:lang w:val="en-GB"/>
-        </w:rPr>
+        <w:t>TODO: Rough estimates of number of entries and in bytes</w:t>
       </w:r>
     </w:p>
     <w:p>
@@ -393,24 +369,24 @@
       <w:tblPr>
         <w:tblW w:w="9026" w:type="dxa"/>
         <w:jc w:val="left"/>
-        <w:tblInd w:w="55" w:type="dxa"/>
+        <w:tblInd w:w="47" w:type="dxa"/>
         <w:tblBorders>
-          <w:top w:val="single" w:sz="2" w:space="0" w:color="000000"/>
-          <w:left w:val="single" w:sz="2" w:space="0" w:color="000000"/>
-          <w:bottom w:val="single" w:sz="2" w:space="0" w:color="000000"/>
-          <w:insideH w:val="single" w:sz="2" w:space="0" w:color="000000"/>
+          <w:top w:val="single" w:sz="2" w:space="0" w:color="000001"/>
+          <w:left w:val="single" w:sz="2" w:space="0" w:color="000001"/>
+          <w:bottom w:val="single" w:sz="2" w:space="0" w:color="000001"/>
+          <w:insideH w:val="single" w:sz="2" w:space="0" w:color="000001"/>
         </w:tblBorders>
         <w:tblCellMar>
           <w:top w:w="55" w:type="dxa"/>
-          <w:left w:w="54" w:type="dxa"/>
+          <w:left w:w="45" w:type="dxa"/>
           <w:bottom w:w="55" w:type="dxa"/>
           <w:right w:w="55" w:type="dxa"/>
         </w:tblCellMar>
       </w:tblPr>
       <w:tblGrid>
-        <w:gridCol w:w="1650"/>
-        <w:gridCol w:w="1755"/>
-        <w:gridCol w:w="5621"/>
+        <w:gridCol w:w="1649"/>
+        <w:gridCol w:w="1754"/>
+        <w:gridCol w:w="5623"/>
       </w:tblGrid>
       <w:tr>
         <w:trPr>
@@ -419,21 +395,22 @@
         </w:trPr>
         <w:tc>
           <w:tcPr>
-            <w:tcW w:w="1650" w:type="dxa"/>
+            <w:tcW w:w="1649" w:type="dxa"/>
             <w:tcBorders>
-              <w:top w:val="single" w:sz="2" w:space="0" w:color="000000"/>
-              <w:left w:val="single" w:sz="2" w:space="0" w:color="000000"/>
-              <w:bottom w:val="single" w:sz="2" w:space="0" w:color="000000"/>
-              <w:insideH w:val="single" w:sz="2" w:space="0" w:color="000000"/>
+              <w:top w:val="single" w:sz="2" w:space="0" w:color="000001"/>
+              <w:left w:val="single" w:sz="2" w:space="0" w:color="000001"/>
+              <w:bottom w:val="single" w:sz="2" w:space="0" w:color="000001"/>
+              <w:insideH w:val="single" w:sz="2" w:space="0" w:color="000001"/>
             </w:tcBorders>
             <w:shd w:fill="auto" w:val="clear"/>
             <w:tcMar>
-              <w:left w:w="54" w:type="dxa"/>
+              <w:left w:w="45" w:type="dxa"/>
             </w:tcMar>
           </w:tcPr>
           <w:p>
             <w:pPr>
               <w:pStyle w:val="TableHeading"/>
+              <w:spacing w:before="0" w:after="200"/>
               <w:rPr>
                 <w:sz w:val="22"/>
                 <w:szCs w:val="22"/>
@@ -450,21 +427,22 @@
         </w:tc>
         <w:tc>
           <w:tcPr>
-            <w:tcW w:w="1755" w:type="dxa"/>
+            <w:tcW w:w="1754" w:type="dxa"/>
             <w:tcBorders>
-              <w:top w:val="single" w:sz="2" w:space="0" w:color="000000"/>
-              <w:left w:val="single" w:sz="2" w:space="0" w:color="000000"/>
-              <w:bottom w:val="single" w:sz="2" w:space="0" w:color="000000"/>
-              <w:insideH w:val="single" w:sz="2" w:space="0" w:color="000000"/>
+              <w:top w:val="single" w:sz="2" w:space="0" w:color="000001"/>
+              <w:left w:val="single" w:sz="2" w:space="0" w:color="000001"/>
+              <w:bottom w:val="single" w:sz="2" w:space="0" w:color="000001"/>
+              <w:insideH w:val="single" w:sz="2" w:space="0" w:color="000001"/>
             </w:tcBorders>
             <w:shd w:fill="auto" w:val="clear"/>
             <w:tcMar>
-              <w:left w:w="54" w:type="dxa"/>
+              <w:left w:w="45" w:type="dxa"/>
             </w:tcMar>
           </w:tcPr>
           <w:p>
             <w:pPr>
               <w:pStyle w:val="TableHeading"/>
+              <w:spacing w:before="0" w:after="200"/>
               <w:rPr>
                 <w:sz w:val="22"/>
                 <w:szCs w:val="22"/>
@@ -481,23 +459,24 @@
         </w:tc>
         <w:tc>
           <w:tcPr>
-            <w:tcW w:w="5621" w:type="dxa"/>
+            <w:tcW w:w="5623" w:type="dxa"/>
             <w:tcBorders>
-              <w:top w:val="single" w:sz="2" w:space="0" w:color="000000"/>
-              <w:left w:val="single" w:sz="2" w:space="0" w:color="000000"/>
-              <w:bottom w:val="single" w:sz="2" w:space="0" w:color="000000"/>
-              <w:right w:val="single" w:sz="2" w:space="0" w:color="000000"/>
-              <w:insideH w:val="single" w:sz="2" w:space="0" w:color="000000"/>
-              <w:insideV w:val="single" w:sz="2" w:space="0" w:color="000000"/>
+              <w:top w:val="single" w:sz="2" w:space="0" w:color="000001"/>
+              <w:left w:val="single" w:sz="2" w:space="0" w:color="000001"/>
+              <w:bottom w:val="single" w:sz="2" w:space="0" w:color="000001"/>
+              <w:right w:val="single" w:sz="2" w:space="0" w:color="000001"/>
+              <w:insideH w:val="single" w:sz="2" w:space="0" w:color="000001"/>
+              <w:insideV w:val="single" w:sz="2" w:space="0" w:color="000001"/>
             </w:tcBorders>
             <w:shd w:fill="auto" w:val="clear"/>
             <w:tcMar>
-              <w:left w:w="54" w:type="dxa"/>
+              <w:left w:w="45" w:type="dxa"/>
             </w:tcMar>
           </w:tcPr>
           <w:p>
             <w:pPr>
               <w:pStyle w:val="TableHeading"/>
+              <w:spacing w:before="0" w:after="200"/>
               <w:rPr>
                 <w:sz w:val="22"/>
                 <w:szCs w:val="22"/>
@@ -517,20 +496,22 @@
         <w:trPr/>
         <w:tc>
           <w:tcPr>
-            <w:tcW w:w="1650" w:type="dxa"/>
+            <w:tcW w:w="1649" w:type="dxa"/>
             <w:tcBorders>
-              <w:left w:val="single" w:sz="2" w:space="0" w:color="000000"/>
-              <w:bottom w:val="single" w:sz="2" w:space="0" w:color="000000"/>
-              <w:insideH w:val="single" w:sz="2" w:space="0" w:color="000000"/>
+              <w:top w:val="single" w:sz="2" w:space="0" w:color="000001"/>
+              <w:left w:val="single" w:sz="2" w:space="0" w:color="000001"/>
+              <w:bottom w:val="single" w:sz="2" w:space="0" w:color="000001"/>
+              <w:insideH w:val="single" w:sz="2" w:space="0" w:color="000001"/>
             </w:tcBorders>
             <w:shd w:fill="auto" w:val="clear"/>
             <w:tcMar>
-              <w:left w:w="54" w:type="dxa"/>
+              <w:left w:w="45" w:type="dxa"/>
             </w:tcMar>
           </w:tcPr>
           <w:p>
             <w:pPr>
               <w:pStyle w:val="TableContents"/>
+              <w:spacing w:before="0" w:after="200"/>
               <w:rPr>
                 <w:sz w:val="22"/>
                 <w:szCs w:val="22"/>
@@ -547,20 +528,22 @@
         </w:tc>
         <w:tc>
           <w:tcPr>
-            <w:tcW w:w="1755" w:type="dxa"/>
+            <w:tcW w:w="1754" w:type="dxa"/>
             <w:tcBorders>
-              <w:left w:val="single" w:sz="2" w:space="0" w:color="000000"/>
-              <w:bottom w:val="single" w:sz="2" w:space="0" w:color="000000"/>
-              <w:insideH w:val="single" w:sz="2" w:space="0" w:color="000000"/>
+              <w:top w:val="single" w:sz="2" w:space="0" w:color="000001"/>
+              <w:left w:val="single" w:sz="2" w:space="0" w:color="000001"/>
+              <w:bottom w:val="single" w:sz="2" w:space="0" w:color="000001"/>
+              <w:insideH w:val="single" w:sz="2" w:space="0" w:color="000001"/>
             </w:tcBorders>
             <w:shd w:fill="auto" w:val="clear"/>
             <w:tcMar>
-              <w:left w:w="54" w:type="dxa"/>
+              <w:left w:w="45" w:type="dxa"/>
             </w:tcMar>
           </w:tcPr>
           <w:p>
             <w:pPr>
               <w:pStyle w:val="TableContents"/>
+              <w:spacing w:before="0" w:after="200"/>
               <w:rPr>
                 <w:sz w:val="22"/>
                 <w:szCs w:val="22"/>
@@ -577,22 +560,24 @@
         </w:tc>
         <w:tc>
           <w:tcPr>
-            <w:tcW w:w="5621" w:type="dxa"/>
+            <w:tcW w:w="5623" w:type="dxa"/>
             <w:tcBorders>
-              <w:left w:val="single" w:sz="2" w:space="0" w:color="000000"/>
-              <w:bottom w:val="single" w:sz="2" w:space="0" w:color="000000"/>
-              <w:right w:val="single" w:sz="2" w:space="0" w:color="000000"/>
-              <w:insideH w:val="single" w:sz="2" w:space="0" w:color="000000"/>
-              <w:insideV w:val="single" w:sz="2" w:space="0" w:color="000000"/>
+              <w:top w:val="single" w:sz="2" w:space="0" w:color="000001"/>
+              <w:left w:val="single" w:sz="2" w:space="0" w:color="000001"/>
+              <w:bottom w:val="single" w:sz="2" w:space="0" w:color="000001"/>
+              <w:right w:val="single" w:sz="2" w:space="0" w:color="000001"/>
+              <w:insideH w:val="single" w:sz="2" w:space="0" w:color="000001"/>
+              <w:insideV w:val="single" w:sz="2" w:space="0" w:color="000001"/>
             </w:tcBorders>
             <w:shd w:fill="auto" w:val="clear"/>
             <w:tcMar>
-              <w:left w:w="54" w:type="dxa"/>
+              <w:left w:w="45" w:type="dxa"/>
             </w:tcMar>
           </w:tcPr>
           <w:p>
             <w:pPr>
               <w:pStyle w:val="TableContents"/>
+              <w:spacing w:before="0" w:after="200"/>
               <w:rPr>
                 <w:sz w:val="22"/>
                 <w:szCs w:val="22"/>
@@ -612,20 +597,22 @@
         <w:trPr/>
         <w:tc>
           <w:tcPr>
-            <w:tcW w:w="1650" w:type="dxa"/>
+            <w:tcW w:w="1649" w:type="dxa"/>
             <w:tcBorders>
-              <w:left w:val="single" w:sz="2" w:space="0" w:color="000000"/>
-              <w:bottom w:val="single" w:sz="2" w:space="0" w:color="000000"/>
-              <w:insideH w:val="single" w:sz="2" w:space="0" w:color="000000"/>
+              <w:top w:val="single" w:sz="2" w:space="0" w:color="000001"/>
+              <w:left w:val="single" w:sz="2" w:space="0" w:color="000001"/>
+              <w:bottom w:val="single" w:sz="2" w:space="0" w:color="000001"/>
+              <w:insideH w:val="single" w:sz="2" w:space="0" w:color="000001"/>
             </w:tcBorders>
             <w:shd w:fill="auto" w:val="clear"/>
             <w:tcMar>
-              <w:left w:w="54" w:type="dxa"/>
+              <w:left w:w="45" w:type="dxa"/>
             </w:tcMar>
           </w:tcPr>
           <w:p>
             <w:pPr>
               <w:pStyle w:val="TableContents"/>
+              <w:spacing w:before="0" w:after="200"/>
               <w:rPr>
                 <w:sz w:val="22"/>
                 <w:szCs w:val="22"/>
@@ -642,20 +629,22 @@
         </w:tc>
         <w:tc>
           <w:tcPr>
-            <w:tcW w:w="1755" w:type="dxa"/>
+            <w:tcW w:w="1754" w:type="dxa"/>
             <w:tcBorders>
-              <w:left w:val="single" w:sz="2" w:space="0" w:color="000000"/>
-              <w:bottom w:val="single" w:sz="2" w:space="0" w:color="000000"/>
-              <w:insideH w:val="single" w:sz="2" w:space="0" w:color="000000"/>
+              <w:top w:val="single" w:sz="2" w:space="0" w:color="000001"/>
+              <w:left w:val="single" w:sz="2" w:space="0" w:color="000001"/>
+              <w:bottom w:val="single" w:sz="2" w:space="0" w:color="000001"/>
+              <w:insideH w:val="single" w:sz="2" w:space="0" w:color="000001"/>
             </w:tcBorders>
             <w:shd w:fill="auto" w:val="clear"/>
             <w:tcMar>
-              <w:left w:w="54" w:type="dxa"/>
+              <w:left w:w="45" w:type="dxa"/>
             </w:tcMar>
           </w:tcPr>
           <w:p>
             <w:pPr>
               <w:pStyle w:val="TableContents"/>
+              <w:spacing w:before="0" w:after="200"/>
               <w:rPr>
                 <w:sz w:val="22"/>
                 <w:szCs w:val="22"/>
@@ -672,22 +661,24 @@
         </w:tc>
         <w:tc>
           <w:tcPr>
-            <w:tcW w:w="5621" w:type="dxa"/>
+            <w:tcW w:w="5623" w:type="dxa"/>
             <w:tcBorders>
-              <w:left w:val="single" w:sz="2" w:space="0" w:color="000000"/>
-              <w:bottom w:val="single" w:sz="2" w:space="0" w:color="000000"/>
-              <w:right w:val="single" w:sz="2" w:space="0" w:color="000000"/>
-              <w:insideH w:val="single" w:sz="2" w:space="0" w:color="000000"/>
-              <w:insideV w:val="single" w:sz="2" w:space="0" w:color="000000"/>
+              <w:top w:val="single" w:sz="2" w:space="0" w:color="000001"/>
+              <w:left w:val="single" w:sz="2" w:space="0" w:color="000001"/>
+              <w:bottom w:val="single" w:sz="2" w:space="0" w:color="000001"/>
+              <w:right w:val="single" w:sz="2" w:space="0" w:color="000001"/>
+              <w:insideH w:val="single" w:sz="2" w:space="0" w:color="000001"/>
+              <w:insideV w:val="single" w:sz="2" w:space="0" w:color="000001"/>
             </w:tcBorders>
             <w:shd w:fill="auto" w:val="clear"/>
             <w:tcMar>
-              <w:left w:w="54" w:type="dxa"/>
+              <w:left w:w="45" w:type="dxa"/>
             </w:tcMar>
           </w:tcPr>
           <w:p>
             <w:pPr>
               <w:pStyle w:val="TableContents"/>
+              <w:spacing w:before="0" w:after="200"/>
               <w:rPr>
                 <w:sz w:val="22"/>
                 <w:szCs w:val="22"/>
@@ -707,20 +698,22 @@
         <w:trPr/>
         <w:tc>
           <w:tcPr>
-            <w:tcW w:w="1650" w:type="dxa"/>
+            <w:tcW w:w="1649" w:type="dxa"/>
             <w:tcBorders>
-              <w:left w:val="single" w:sz="2" w:space="0" w:color="000000"/>
-              <w:bottom w:val="single" w:sz="2" w:space="0" w:color="000000"/>
-              <w:insideH w:val="single" w:sz="2" w:space="0" w:color="000000"/>
+              <w:top w:val="single" w:sz="2" w:space="0" w:color="000001"/>
+              <w:left w:val="single" w:sz="2" w:space="0" w:color="000001"/>
+              <w:bottom w:val="single" w:sz="2" w:space="0" w:color="000001"/>
+              <w:insideH w:val="single" w:sz="2" w:space="0" w:color="000001"/>
             </w:tcBorders>
             <w:shd w:fill="auto" w:val="clear"/>
             <w:tcMar>
-              <w:left w:w="54" w:type="dxa"/>
+              <w:left w:w="45" w:type="dxa"/>
             </w:tcMar>
           </w:tcPr>
           <w:p>
             <w:pPr>
               <w:pStyle w:val="TableContents"/>
+              <w:spacing w:before="0" w:after="200"/>
               <w:rPr>
                 <w:sz w:val="22"/>
                 <w:szCs w:val="22"/>
@@ -737,20 +730,22 @@
         </w:tc>
         <w:tc>
           <w:tcPr>
-            <w:tcW w:w="1755" w:type="dxa"/>
+            <w:tcW w:w="1754" w:type="dxa"/>
             <w:tcBorders>
-              <w:left w:val="single" w:sz="2" w:space="0" w:color="000000"/>
-              <w:bottom w:val="single" w:sz="2" w:space="0" w:color="000000"/>
-              <w:insideH w:val="single" w:sz="2" w:space="0" w:color="000000"/>
+              <w:top w:val="single" w:sz="2" w:space="0" w:color="000001"/>
+              <w:left w:val="single" w:sz="2" w:space="0" w:color="000001"/>
+              <w:bottom w:val="single" w:sz="2" w:space="0" w:color="000001"/>
+              <w:insideH w:val="single" w:sz="2" w:space="0" w:color="000001"/>
             </w:tcBorders>
             <w:shd w:fill="auto" w:val="clear"/>
             <w:tcMar>
-              <w:left w:w="54" w:type="dxa"/>
+              <w:left w:w="45" w:type="dxa"/>
             </w:tcMar>
           </w:tcPr>
           <w:p>
             <w:pPr>
               <w:pStyle w:val="TableContents"/>
+              <w:spacing w:before="0" w:after="200"/>
               <w:rPr>
                 <w:sz w:val="22"/>
                 <w:szCs w:val="22"/>
@@ -767,22 +762,24 @@
         </w:tc>
         <w:tc>
           <w:tcPr>
-            <w:tcW w:w="5621" w:type="dxa"/>
+            <w:tcW w:w="5623" w:type="dxa"/>
             <w:tcBorders>
-              <w:left w:val="single" w:sz="2" w:space="0" w:color="000000"/>
-              <w:bottom w:val="single" w:sz="2" w:space="0" w:color="000000"/>
-              <w:right w:val="single" w:sz="2" w:space="0" w:color="000000"/>
-              <w:insideH w:val="single" w:sz="2" w:space="0" w:color="000000"/>
-              <w:insideV w:val="single" w:sz="2" w:space="0" w:color="000000"/>
+              <w:top w:val="single" w:sz="2" w:space="0" w:color="000001"/>
+              <w:left w:val="single" w:sz="2" w:space="0" w:color="000001"/>
+              <w:bottom w:val="single" w:sz="2" w:space="0" w:color="000001"/>
+              <w:right w:val="single" w:sz="2" w:space="0" w:color="000001"/>
+              <w:insideH w:val="single" w:sz="2" w:space="0" w:color="000001"/>
+              <w:insideV w:val="single" w:sz="2" w:space="0" w:color="000001"/>
             </w:tcBorders>
             <w:shd w:fill="auto" w:val="clear"/>
             <w:tcMar>
-              <w:left w:w="54" w:type="dxa"/>
+              <w:left w:w="45" w:type="dxa"/>
             </w:tcMar>
           </w:tcPr>
           <w:p>
             <w:pPr>
               <w:pStyle w:val="TableContents"/>
+              <w:spacing w:before="0" w:after="200"/>
               <w:rPr>
                 <w:sz w:val="22"/>
                 <w:szCs w:val="22"/>
@@ -802,20 +799,22 @@
         <w:trPr/>
         <w:tc>
           <w:tcPr>
-            <w:tcW w:w="1650" w:type="dxa"/>
+            <w:tcW w:w="1649" w:type="dxa"/>
             <w:tcBorders>
-              <w:left w:val="single" w:sz="2" w:space="0" w:color="000000"/>
-              <w:bottom w:val="single" w:sz="2" w:space="0" w:color="000000"/>
-              <w:insideH w:val="single" w:sz="2" w:space="0" w:color="000000"/>
+              <w:top w:val="single" w:sz="2" w:space="0" w:color="000001"/>
+              <w:left w:val="single" w:sz="2" w:space="0" w:color="000001"/>
+              <w:bottom w:val="single" w:sz="2" w:space="0" w:color="000001"/>
+              <w:insideH w:val="single" w:sz="2" w:space="0" w:color="000001"/>
             </w:tcBorders>
             <w:shd w:fill="auto" w:val="clear"/>
             <w:tcMar>
-              <w:left w:w="54" w:type="dxa"/>
+              <w:left w:w="45" w:type="dxa"/>
             </w:tcMar>
           </w:tcPr>
           <w:p>
             <w:pPr>
               <w:pStyle w:val="TableContents"/>
+              <w:spacing w:before="0" w:after="200"/>
               <w:rPr>
                 <w:sz w:val="22"/>
                 <w:szCs w:val="22"/>
@@ -832,20 +831,22 @@
         </w:tc>
         <w:tc>
           <w:tcPr>
-            <w:tcW w:w="1755" w:type="dxa"/>
+            <w:tcW w:w="1754" w:type="dxa"/>
             <w:tcBorders>
-              <w:left w:val="single" w:sz="2" w:space="0" w:color="000000"/>
-              <w:bottom w:val="single" w:sz="2" w:space="0" w:color="000000"/>
-              <w:insideH w:val="single" w:sz="2" w:space="0" w:color="000000"/>
+              <w:top w:val="single" w:sz="2" w:space="0" w:color="000001"/>
+              <w:left w:val="single" w:sz="2" w:space="0" w:color="000001"/>
+              <w:bottom w:val="single" w:sz="2" w:space="0" w:color="000001"/>
+              <w:insideH w:val="single" w:sz="2" w:space="0" w:color="000001"/>
             </w:tcBorders>
             <w:shd w:fill="auto" w:val="clear"/>
             <w:tcMar>
-              <w:left w:w="54" w:type="dxa"/>
+              <w:left w:w="45" w:type="dxa"/>
             </w:tcMar>
           </w:tcPr>
           <w:p>
             <w:pPr>
               <w:pStyle w:val="TableContents"/>
+              <w:spacing w:before="0" w:after="200"/>
               <w:rPr>
                 <w:sz w:val="22"/>
                 <w:szCs w:val="22"/>
@@ -862,22 +863,24 @@
         </w:tc>
         <w:tc>
           <w:tcPr>
-            <w:tcW w:w="5621" w:type="dxa"/>
+            <w:tcW w:w="5623" w:type="dxa"/>
             <w:tcBorders>
-              <w:left w:val="single" w:sz="2" w:space="0" w:color="000000"/>
-              <w:bottom w:val="single" w:sz="2" w:space="0" w:color="000000"/>
-              <w:right w:val="single" w:sz="2" w:space="0" w:color="000000"/>
-              <w:insideH w:val="single" w:sz="2" w:space="0" w:color="000000"/>
-              <w:insideV w:val="single" w:sz="2" w:space="0" w:color="000000"/>
+              <w:top w:val="single" w:sz="2" w:space="0" w:color="000001"/>
+              <w:left w:val="single" w:sz="2" w:space="0" w:color="000001"/>
+              <w:bottom w:val="single" w:sz="2" w:space="0" w:color="000001"/>
+              <w:right w:val="single" w:sz="2" w:space="0" w:color="000001"/>
+              <w:insideH w:val="single" w:sz="2" w:space="0" w:color="000001"/>
+              <w:insideV w:val="single" w:sz="2" w:space="0" w:color="000001"/>
             </w:tcBorders>
             <w:shd w:fill="auto" w:val="clear"/>
             <w:tcMar>
-              <w:left w:w="54" w:type="dxa"/>
+              <w:left w:w="45" w:type="dxa"/>
             </w:tcMar>
           </w:tcPr>
           <w:p>
             <w:pPr>
               <w:pStyle w:val="TableContents"/>
+              <w:spacing w:before="0" w:after="200"/>
               <w:rPr>
                 <w:sz w:val="22"/>
                 <w:szCs w:val="22"/>
@@ -897,26 +900,19 @@
     <w:p>
       <w:pPr>
         <w:pStyle w:val="Normal"/>
-        <w:rPr>
-          <w:sz w:val="22"/>
-          <w:szCs w:val="22"/>
-          <w:u w:val="none"/>
-          <w:lang w:val="en-GB"/>
-        </w:rPr>
-      </w:pPr>
-      <w:r>
-        <w:rPr>
-          <w:sz w:val="22"/>
-          <w:szCs w:val="22"/>
-          <w:u w:val="none"/>
-          <w:lang w:val="en-GB"/>
-        </w:rPr>
+        <w:spacing w:before="0" w:after="200"/>
+        <w:rPr/>
+      </w:pPr>
+      <w:r>
+        <w:rPr/>
       </w:r>
     </w:p>
     <w:sectPr>
+      <w:headerReference w:type="default" r:id="rId2"/>
+      <w:footerReference w:type="default" r:id="rId3"/>
       <w:type w:val="nextPage"/>
       <w:pgSz w:w="11906" w:h="16838"/>
-      <w:pgMar w:left="1440" w:right="1440" w:header="0" w:top="1440" w:footer="0" w:bottom="1440" w:gutter="0"/>
+      <w:pgMar w:left="1440" w:right="1440" w:header="1440" w:top="2013" w:footer="1440" w:bottom="2013" w:gutter="0"/>
       <w:pgNumType w:fmt="decimal"/>
       <w:formProt w:val="false"/>
       <w:textDirection w:val="lrTb"/>
@@ -926,13 +922,60 @@
 </w:document>
 </file>
 
+<file path=word/footer1.xml><?xml version="1.0" encoding="utf-8"?>
+<w:ftr xmlns:o="urn:schemas-microsoft-com:office:office" xmlns:r="http://schemas.openxmlformats.org/officeDocument/2006/relationships" xmlns:v="urn:schemas-microsoft-com:vml" xmlns:w="http://schemas.openxmlformats.org/wordprocessingml/2006/main" xmlns:w10="urn:schemas-microsoft-com:office:word" xmlns:wp="http://schemas.openxmlformats.org/drawingml/2006/wordprocessingDrawing" xmlns:wps="http://schemas.microsoft.com/office/word/2010/wordprocessingShape" xmlns:wpg="http://schemas.microsoft.com/office/word/2010/wordprocessingGroup" xmlns:mc="http://schemas.openxmlformats.org/markup-compatibility/2006" xmlns:wp14="http://schemas.microsoft.com/office/word/2010/wordprocessingDrawing" xmlns:w14="http://schemas.microsoft.com/office/word/2010/wordml" mc:Ignorable="w14 wp14">
+  <w:p>
+    <w:pPr>
+      <w:pStyle w:val="Footer"/>
+      <w:spacing w:before="0" w:after="200"/>
+      <w:rPr/>
+    </w:pPr>
+    <w:r>
+      <w:rPr/>
+      <w:t xml:space="preserve">Page </w:t>
+    </w:r>
+    <w:r>
+      <w:rPr/>
+      <w:fldChar w:fldCharType="begin"/>
+    </w:r>
+    <w:r>
+      <w:instrText> PAGE </w:instrText>
+    </w:r>
+    <w:r>
+      <w:fldChar w:fldCharType="separate"/>
+    </w:r>
+    <w:r>
+      <w:t>3</w:t>
+    </w:r>
+    <w:r>
+      <w:fldChar w:fldCharType="end"/>
+    </w:r>
+  </w:p>
+</w:ftr>
+</file>
+
+<file path=word/header1.xml><?xml version="1.0" encoding="utf-8"?>
+<w:hdr xmlns:o="urn:schemas-microsoft-com:office:office" xmlns:r="http://schemas.openxmlformats.org/officeDocument/2006/relationships" xmlns:v="urn:schemas-microsoft-com:vml" xmlns:w="http://schemas.openxmlformats.org/wordprocessingml/2006/main" xmlns:w10="urn:schemas-microsoft-com:office:word" xmlns:wp="http://schemas.openxmlformats.org/drawingml/2006/wordprocessingDrawing" xmlns:wps="http://schemas.microsoft.com/office/word/2010/wordprocessingShape" xmlns:wpg="http://schemas.microsoft.com/office/word/2010/wordprocessingGroup" xmlns:mc="http://schemas.openxmlformats.org/markup-compatibility/2006" xmlns:wp14="http://schemas.microsoft.com/office/word/2010/wordprocessingDrawing" xmlns:w14="http://schemas.microsoft.com/office/word/2010/wordml" mc:Ignorable="w14 wp14">
+  <w:p>
+    <w:pPr>
+      <w:pStyle w:val="Header"/>
+      <w:spacing w:before="0" w:after="200"/>
+      <w:rPr/>
+    </w:pPr>
+    <w:r>
+      <w:rPr/>
+      <w:t>Stuart Reilly 4113 17407</w:t>
+    </w:r>
+  </w:p>
+</w:hdr>
+</file>
+
 <file path=word/styles.xml><?xml version="1.0" encoding="utf-8"?>
 <w:styles xmlns:w="http://schemas.openxmlformats.org/wordprocessingml/2006/main" xmlns:w14="http://schemas.microsoft.com/office/word/2010/wordml" xmlns:mc="http://schemas.openxmlformats.org/markup-compatibility/2006" mc:Ignorable="w14">
   <w:docDefaults>
     <w:rPrDefault>
       <w:rPr>
         <w:rFonts w:ascii="Calibri" w:hAnsi="Calibri" w:eastAsia="Calibri" w:cs="" w:asciiTheme="minorHAnsi" w:cstheme="minorBidi" w:eastAsiaTheme="minorHAnsi" w:hAnsiTheme="minorHAnsi"/>
-        <w:sz w:val="22"/>
         <w:szCs w:val="22"/>
         <w:lang w:val="en-GB" w:eastAsia="en-US" w:bidi="ar-SA"/>
       </w:rPr>
@@ -1093,7 +1136,7 @@
     </w:pPr>
     <w:rPr>
       <w:rFonts w:ascii="Calibri" w:hAnsi="Calibri" w:eastAsia="Calibri" w:cs="" w:asciiTheme="minorHAnsi" w:cstheme="minorBidi" w:eastAsiaTheme="minorHAnsi" w:hAnsiTheme="minorHAnsi"/>
-      <w:color w:val="auto"/>
+      <w:color w:val="00000A"/>
       <w:sz w:val="22"/>
       <w:szCs w:val="22"/>
       <w:lang w:val="en-GB" w:eastAsia="en-US" w:bidi="ar-SA"/>
@@ -1171,6 +1214,18 @@
     <w:name w:val="Table Heading"/>
     <w:basedOn w:val="TableContents"/>
     <w:qFormat/>
+    <w:pPr/>
+    <w:rPr/>
+  </w:style>
+  <w:style w:type="paragraph" w:styleId="Header">
+    <w:name w:val="Header"/>
+    <w:basedOn w:val="Normal"/>
+    <w:pPr/>
+    <w:rPr/>
+  </w:style>
+  <w:style w:type="paragraph" w:styleId="Footer">
+    <w:name w:val="Footer"/>
+    <w:basedOn w:val="Normal"/>
     <w:pPr/>
     <w:rPr/>
   </w:style>

</xml_diff>

<commit_message>
Add database server process management Increase logging Add UML diagram
</commit_message>
<xml_diff>
--- a/The Computing Practial Project.docx
+++ b/The Computing Practial Project.docx
@@ -5253,14 +5253,7 @@
               <w:rPr>
                 <w:color w:val="000000"/>
               </w:rPr>
-              <w:t>The way for the program to interact with day data from a data source.</w:t>
-            </w:r>
-            <w:bookmarkStart w:id="10" w:name="__DdeLink__3533_277002822"/>
-            <w:r>
-              <w:rPr>
-                <w:color w:val="000000"/>
-              </w:rPr>
-              <w:t xml:space="preserve"> </w:t>
+              <w:t xml:space="preserve">The way for the program to interact with day data from a data source. </w:t>
             </w:r>
             <w:r>
               <w:rPr>
@@ -5272,7 +5265,6 @@
               </w:rPr>
               <w:t xml:space="preserve">This should not be a concrete class, and should be used as a super class to all </w:t>
             </w:r>
-            <w:bookmarkEnd w:id="10"/>
             <w:r>
               <w:rPr>
                 <w:i w:val="false"/>
@@ -7746,9 +7738,7 @@
             <w:pPr>
               <w:pStyle w:val="TableContents"/>
               <w:spacing w:before="0" w:after="200"/>
-              <w:rPr>
-                <w:color w:val="000000"/>
-              </w:rPr>
+              <w:rPr/>
             </w:pPr>
             <w:r>
               <w:rPr>
@@ -11876,9 +11866,7 @@
       <w:pPr>
         <w:pStyle w:val="Normal"/>
         <w:spacing w:lineRule="auto" w:line="240" w:before="0" w:after="0"/>
-        <w:rPr>
-          <w:color w:val="000000"/>
-        </w:rPr>
+        <w:rPr/>
       </w:pPr>
       <w:r>
         <w:rPr>
@@ -11888,7 +11876,17 @@
           <w:szCs w:val="24"/>
           <w:u w:val="single"/>
         </w:rPr>
-        <w:t>ImportantCell</w:t>
+        <w:t xml:space="preserve">Important Cell </w:t>
+      </w:r>
+      <w:r>
+        <w:rPr>
+          <w:b/>
+          <w:bCs/>
+          <w:color w:val="000000"/>
+          <w:szCs w:val="24"/>
+          <w:u w:val="single"/>
+        </w:rPr>
+        <w:t>Class</w:t>
       </w:r>
     </w:p>
     <w:p>
@@ -26674,8 +26672,8 @@
           <w:color w:val="000000"/>
         </w:rPr>
       </w:pPr>
-      <w:bookmarkStart w:id="11" w:name="Objectives"/>
-      <w:bookmarkEnd w:id="11"/>
+      <w:bookmarkStart w:id="10" w:name="Objectives"/>
+      <w:bookmarkEnd w:id="10"/>
       <w:r>
         <w:rPr>
           <w:color w:val="000000"/>
@@ -27168,8 +27166,8 @@
         <w:spacing w:lineRule="auto" w:line="240" w:before="0" w:after="0"/>
         <w:rPr/>
       </w:pPr>
-      <w:bookmarkStart w:id="12" w:name="Poten Solutions"/>
-      <w:bookmarkEnd w:id="12"/>
+      <w:bookmarkStart w:id="11" w:name="Poten Solutions"/>
+      <w:bookmarkEnd w:id="11"/>
       <w:r>
         <w:rPr>
           <w:rStyle w:val="InternetLink"/>
@@ -27647,8 +27645,8 @@
         <w:spacing w:lineRule="auto" w:line="240" w:before="0" w:after="0"/>
         <w:rPr/>
       </w:pPr>
-      <w:bookmarkStart w:id="13" w:name="Solution"/>
-      <w:bookmarkEnd w:id="13"/>
+      <w:bookmarkStart w:id="12" w:name="Solution"/>
+      <w:bookmarkEnd w:id="12"/>
       <w:r>
         <w:rPr>
           <w:rStyle w:val="InternetLink"/>
@@ -27711,8 +27709,8 @@
         <w:spacing w:lineRule="auto" w:line="240" w:before="0" w:after="0"/>
         <w:rPr/>
       </w:pPr>
-      <w:bookmarkStart w:id="14" w:name="Design"/>
-      <w:bookmarkEnd w:id="14"/>
+      <w:bookmarkStart w:id="13" w:name="Design"/>
+      <w:bookmarkEnd w:id="13"/>
       <w:r>
         <w:rPr>
           <w:rStyle w:val="InternetLink"/>
@@ -28620,8 +28618,8 @@
         <w:spacing w:lineRule="auto" w:line="240" w:before="0" w:after="0"/>
         <w:rPr/>
       </w:pPr>
-      <w:bookmarkStart w:id="15" w:name="Modular Design"/>
-      <w:bookmarkEnd w:id="15"/>
+      <w:bookmarkStart w:id="14" w:name="Modular Design"/>
+      <w:bookmarkEnd w:id="14"/>
       <w:r>
         <w:rPr>
           <w:rStyle w:val="InternetLink"/>
@@ -28653,8 +28651,8 @@
         <w:spacing w:lineRule="auto" w:line="240" w:before="0" w:after="0"/>
         <w:rPr/>
       </w:pPr>
-      <w:bookmarkStart w:id="16" w:name="DB Design"/>
-      <w:bookmarkEnd w:id="16"/>
+      <w:bookmarkStart w:id="15" w:name="DB Design"/>
+      <w:bookmarkEnd w:id="15"/>
       <w:r>
         <w:rPr>
           <w:rStyle w:val="InternetLink"/>
@@ -29124,8 +29122,8 @@
         <w:spacing w:lineRule="auto" w:line="240" w:before="0" w:after="0"/>
         <w:rPr/>
       </w:pPr>
-      <w:bookmarkStart w:id="17" w:name="Design Dictionary"/>
-      <w:bookmarkEnd w:id="17"/>
+      <w:bookmarkStart w:id="16" w:name="Design Dictionary"/>
+      <w:bookmarkEnd w:id="16"/>
       <w:r>
         <w:rPr>
           <w:rStyle w:val="InternetLink"/>
@@ -39027,8 +39025,8 @@
         <w:spacing w:lineRule="auto" w:line="240" w:before="0" w:after="0"/>
         <w:rPr/>
       </w:pPr>
-      <w:bookmarkStart w:id="18" w:name="SQL Queries"/>
-      <w:bookmarkEnd w:id="18"/>
+      <w:bookmarkStart w:id="17" w:name="SQL Queries"/>
+      <w:bookmarkEnd w:id="17"/>
       <w:r>
         <w:rPr>
           <w:rStyle w:val="InternetLink"/>
@@ -39262,8 +39260,8 @@
         <w:spacing w:lineRule="auto" w:line="240" w:before="0" w:after="0"/>
         <w:rPr/>
       </w:pPr>
-      <w:bookmarkStart w:id="19" w:name="Storage Media"/>
-      <w:bookmarkEnd w:id="19"/>
+      <w:bookmarkStart w:id="18" w:name="Storage Media"/>
+      <w:bookmarkEnd w:id="18"/>
       <w:r>
         <w:rPr>
           <w:rStyle w:val="InternetLink"/>
@@ -39327,8 +39325,8 @@
         <w:spacing w:lineRule="auto" w:line="240" w:before="0" w:after="0"/>
         <w:rPr/>
       </w:pPr>
-      <w:bookmarkStart w:id="20" w:name="Class Defs"/>
-      <w:bookmarkEnd w:id="20"/>
+      <w:bookmarkStart w:id="19" w:name="Class Defs"/>
+      <w:bookmarkEnd w:id="19"/>
       <w:r>
         <w:rPr>
           <w:rStyle w:val="InternetLink"/>
@@ -39433,8 +39431,8 @@
         <w:spacing w:lineRule="auto" w:line="240" w:before="0" w:after="0"/>
         <w:rPr/>
       </w:pPr>
-      <w:bookmarkStart w:id="21" w:name="UI Design"/>
-      <w:bookmarkEnd w:id="21"/>
+      <w:bookmarkStart w:id="20" w:name="UI Design"/>
+      <w:bookmarkEnd w:id="20"/>
       <w:r>
         <w:rPr>
           <w:rStyle w:val="InternetLink"/>
@@ -40434,8 +40432,8 @@
         <w:spacing w:lineRule="auto" w:line="240" w:before="0" w:after="0"/>
         <w:rPr/>
       </w:pPr>
-      <w:bookmarkStart w:id="22" w:name="Security"/>
-      <w:bookmarkEnd w:id="22"/>
+      <w:bookmarkStart w:id="21" w:name="Security"/>
+      <w:bookmarkEnd w:id="21"/>
       <w:r>
         <w:rPr>
           <w:rStyle w:val="InternetLink"/>
@@ -40499,8 +40497,8 @@
         <w:spacing w:lineRule="auto" w:line="240" w:before="0" w:after="0"/>
         <w:rPr/>
       </w:pPr>
-      <w:bookmarkStart w:id="23" w:name="Testing Strat"/>
-      <w:bookmarkEnd w:id="23"/>
+      <w:bookmarkStart w:id="22" w:name="Testing Strat"/>
+      <w:bookmarkEnd w:id="22"/>
       <w:r>
         <w:rPr>
           <w:rStyle w:val="InternetLink"/>
@@ -40585,7 +40583,7 @@
       <w:fldChar w:fldCharType="separate"/>
     </w:r>
     <w:r>
-      <w:t>37</w:t>
+      <w:t>8</w:t>
     </w:r>
     <w:r>
       <w:fldChar w:fldCharType="end"/>

</xml_diff>